<commit_message>
PATCH LAB01 {COMPLETED} 12-1-22
</commit_message>
<xml_diff>
--- a/Lab01/Exp-1 Assignment.docx
+++ b/Lab01/Exp-1 Assignment.docx
@@ -957,22 +957,23 @@
         <w:tblStyle w:val="TableGrid"/>
         <w:tblpPr w:leftFromText="180" w:rightFromText="180" w:vertAnchor="text" w:horzAnchor="margin" w:tblpXSpec="center" w:tblpY="-52"/>
         <w:tblW w:w="0" w:type="auto"/>
+        <w:tblLayout w:type="fixed"/>
         <w:tblLook w:val="04A0" w:firstRow="1" w:lastRow="0" w:firstColumn="1" w:lastColumn="0" w:noHBand="0" w:noVBand="1"/>
       </w:tblPr>
       <w:tblGrid>
         <w:gridCol w:w="859"/>
-        <w:gridCol w:w="1220"/>
-        <w:gridCol w:w="1232"/>
-        <w:gridCol w:w="1244"/>
-        <w:gridCol w:w="833"/>
-        <w:gridCol w:w="1789"/>
-        <w:gridCol w:w="1208"/>
-        <w:gridCol w:w="857"/>
+        <w:gridCol w:w="689"/>
+        <w:gridCol w:w="1800"/>
+        <w:gridCol w:w="900"/>
+        <w:gridCol w:w="1170"/>
+        <w:gridCol w:w="1170"/>
+        <w:gridCol w:w="1350"/>
+        <w:gridCol w:w="1304"/>
       </w:tblGrid>
       <w:tr>
         <w:tc>
           <w:tcPr>
-            <w:tcW w:w="0" w:type="auto"/>
+            <w:tcW w:w="859" w:type="dxa"/>
           </w:tcPr>
           <w:p>
             <w:pPr>
@@ -1000,7 +1001,7 @@
         </w:tc>
         <w:tc>
           <w:tcPr>
-            <w:tcW w:w="0" w:type="auto"/>
+            <w:tcW w:w="689" w:type="dxa"/>
           </w:tcPr>
           <w:p>
             <w:pPr>
@@ -1028,7 +1029,7 @@
         </w:tc>
         <w:tc>
           <w:tcPr>
-            <w:tcW w:w="0" w:type="auto"/>
+            <w:tcW w:w="1800" w:type="dxa"/>
           </w:tcPr>
           <w:p>
             <w:pPr>
@@ -1056,7 +1057,7 @@
         </w:tc>
         <w:tc>
           <w:tcPr>
-            <w:tcW w:w="0" w:type="auto"/>
+            <w:tcW w:w="900" w:type="dxa"/>
           </w:tcPr>
           <w:p>
             <w:pPr>
@@ -1082,7 +1083,7 @@
         </w:tc>
         <w:tc>
           <w:tcPr>
-            <w:tcW w:w="0" w:type="auto"/>
+            <w:tcW w:w="1170" w:type="dxa"/>
           </w:tcPr>
           <w:p>
             <w:pPr>
@@ -1108,7 +1109,7 @@
         </w:tc>
         <w:tc>
           <w:tcPr>
-            <w:tcW w:w="0" w:type="auto"/>
+            <w:tcW w:w="1170" w:type="dxa"/>
             <w:tcBorders>
               <w:right w:val="single" w:sz="4" w:space="0" w:color="auto"/>
             </w:tcBorders>
@@ -1137,7 +1138,7 @@
         </w:tc>
         <w:tc>
           <w:tcPr>
-            <w:tcW w:w="0" w:type="auto"/>
+            <w:tcW w:w="1350" w:type="dxa"/>
             <w:tcBorders>
               <w:left w:val="single" w:sz="4" w:space="0" w:color="auto"/>
               <w:right w:val="single" w:sz="4" w:space="0" w:color="auto"/>
@@ -1167,7 +1168,7 @@
         </w:tc>
         <w:tc>
           <w:tcPr>
-            <w:tcW w:w="0" w:type="auto"/>
+            <w:tcW w:w="1304" w:type="dxa"/>
             <w:tcBorders>
               <w:left w:val="single" w:sz="4" w:space="0" w:color="auto"/>
             </w:tcBorders>
@@ -1198,7 +1199,7 @@
       <w:tr>
         <w:tc>
           <w:tcPr>
-            <w:tcW w:w="0" w:type="auto"/>
+            <w:tcW w:w="859" w:type="dxa"/>
             <w:vAlign w:val="center"/>
           </w:tcPr>
           <w:p>
@@ -1223,7 +1224,7 @@
         </w:tc>
         <w:tc>
           <w:tcPr>
-            <w:tcW w:w="0" w:type="auto"/>
+            <w:tcW w:w="689" w:type="dxa"/>
             <w:vAlign w:val="center"/>
           </w:tcPr>
           <w:p>
@@ -1248,7 +1249,7 @@
         </w:tc>
         <w:tc>
           <w:tcPr>
-            <w:tcW w:w="0" w:type="auto"/>
+            <w:tcW w:w="1800" w:type="dxa"/>
             <w:vAlign w:val="center"/>
           </w:tcPr>
           <w:p>
@@ -1273,7 +1274,7 @@
         </w:tc>
         <w:tc>
           <w:tcPr>
-            <w:tcW w:w="0" w:type="auto"/>
+            <w:tcW w:w="900" w:type="dxa"/>
             <w:vAlign w:val="center"/>
           </w:tcPr>
           <w:p>
@@ -1298,7 +1299,7 @@
         </w:tc>
         <w:tc>
           <w:tcPr>
-            <w:tcW w:w="0" w:type="auto"/>
+            <w:tcW w:w="1170" w:type="dxa"/>
             <w:vAlign w:val="center"/>
           </w:tcPr>
           <w:p>
@@ -1323,7 +1324,7 @@
         </w:tc>
         <w:tc>
           <w:tcPr>
-            <w:tcW w:w="0" w:type="auto"/>
+            <w:tcW w:w="1170" w:type="dxa"/>
             <w:tcBorders>
               <w:right w:val="single" w:sz="4" w:space="0" w:color="auto"/>
             </w:tcBorders>
@@ -1361,7 +1362,7 @@
         </w:tc>
         <w:tc>
           <w:tcPr>
-            <w:tcW w:w="0" w:type="auto"/>
+            <w:tcW w:w="1350" w:type="dxa"/>
             <w:tcBorders>
               <w:left w:val="single" w:sz="4" w:space="0" w:color="auto"/>
               <w:right w:val="single" w:sz="4" w:space="0" w:color="auto"/>
@@ -1390,7 +1391,7 @@
         </w:tc>
         <w:tc>
           <w:tcPr>
-            <w:tcW w:w="0" w:type="auto"/>
+            <w:tcW w:w="1304" w:type="dxa"/>
             <w:tcBorders>
               <w:left w:val="single" w:sz="4" w:space="0" w:color="auto"/>
             </w:tcBorders>
@@ -1423,7 +1424,7 @@
         </w:trPr>
         <w:tc>
           <w:tcPr>
-            <w:tcW w:w="0" w:type="auto"/>
+            <w:tcW w:w="859" w:type="dxa"/>
             <w:vAlign w:val="center"/>
           </w:tcPr>
           <w:p>
@@ -1448,7 +1449,7 @@
         </w:tc>
         <w:tc>
           <w:tcPr>
-            <w:tcW w:w="0" w:type="auto"/>
+            <w:tcW w:w="689" w:type="dxa"/>
             <w:vAlign w:val="center"/>
           </w:tcPr>
           <w:p>
@@ -1473,7 +1474,7 @@
         </w:tc>
         <w:tc>
           <w:tcPr>
-            <w:tcW w:w="0" w:type="auto"/>
+            <w:tcW w:w="1800" w:type="dxa"/>
             <w:vAlign w:val="center"/>
           </w:tcPr>
           <w:p>
@@ -1498,7 +1499,7 @@
         </w:tc>
         <w:tc>
           <w:tcPr>
-            <w:tcW w:w="0" w:type="auto"/>
+            <w:tcW w:w="900" w:type="dxa"/>
             <w:vAlign w:val="center"/>
           </w:tcPr>
           <w:p>
@@ -1523,7 +1524,7 @@
         </w:tc>
         <w:tc>
           <w:tcPr>
-            <w:tcW w:w="0" w:type="auto"/>
+            <w:tcW w:w="1170" w:type="dxa"/>
             <w:vAlign w:val="center"/>
           </w:tcPr>
           <w:p>
@@ -1548,7 +1549,7 @@
         </w:tc>
         <w:tc>
           <w:tcPr>
-            <w:tcW w:w="0" w:type="auto"/>
+            <w:tcW w:w="1170" w:type="dxa"/>
             <w:tcBorders>
               <w:right w:val="single" w:sz="4" w:space="0" w:color="auto"/>
             </w:tcBorders>
@@ -1586,7 +1587,7 @@
         </w:tc>
         <w:tc>
           <w:tcPr>
-            <w:tcW w:w="0" w:type="auto"/>
+            <w:tcW w:w="1350" w:type="dxa"/>
             <w:tcBorders>
               <w:left w:val="single" w:sz="4" w:space="0" w:color="auto"/>
               <w:right w:val="single" w:sz="4" w:space="0" w:color="auto"/>
@@ -1615,7 +1616,7 @@
         </w:tc>
         <w:tc>
           <w:tcPr>
-            <w:tcW w:w="0" w:type="auto"/>
+            <w:tcW w:w="1304" w:type="dxa"/>
             <w:tcBorders>
               <w:left w:val="single" w:sz="4" w:space="0" w:color="auto"/>
             </w:tcBorders>
@@ -1645,7 +1646,7 @@
       <w:tr>
         <w:tc>
           <w:tcPr>
-            <w:tcW w:w="0" w:type="auto"/>
+            <w:tcW w:w="859" w:type="dxa"/>
             <w:vAlign w:val="center"/>
           </w:tcPr>
           <w:p>
@@ -1670,7 +1671,7 @@
         </w:tc>
         <w:tc>
           <w:tcPr>
-            <w:tcW w:w="0" w:type="auto"/>
+            <w:tcW w:w="689" w:type="dxa"/>
             <w:vAlign w:val="center"/>
           </w:tcPr>
           <w:p>
@@ -1695,7 +1696,7 @@
         </w:tc>
         <w:tc>
           <w:tcPr>
-            <w:tcW w:w="0" w:type="auto"/>
+            <w:tcW w:w="1800" w:type="dxa"/>
             <w:vAlign w:val="center"/>
           </w:tcPr>
           <w:p>
@@ -1720,7 +1721,7 @@
         </w:tc>
         <w:tc>
           <w:tcPr>
-            <w:tcW w:w="0" w:type="auto"/>
+            <w:tcW w:w="900" w:type="dxa"/>
             <w:vAlign w:val="center"/>
           </w:tcPr>
           <w:p>
@@ -1745,7 +1746,7 @@
         </w:tc>
         <w:tc>
           <w:tcPr>
-            <w:tcW w:w="0" w:type="auto"/>
+            <w:tcW w:w="1170" w:type="dxa"/>
             <w:vAlign w:val="center"/>
           </w:tcPr>
           <w:p>
@@ -1770,7 +1771,7 @@
         </w:tc>
         <w:tc>
           <w:tcPr>
-            <w:tcW w:w="0" w:type="auto"/>
+            <w:tcW w:w="1170" w:type="dxa"/>
             <w:tcBorders>
               <w:right w:val="single" w:sz="4" w:space="0" w:color="auto"/>
             </w:tcBorders>
@@ -1808,7 +1809,7 @@
         </w:tc>
         <w:tc>
           <w:tcPr>
-            <w:tcW w:w="0" w:type="auto"/>
+            <w:tcW w:w="1350" w:type="dxa"/>
             <w:tcBorders>
               <w:left w:val="single" w:sz="4" w:space="0" w:color="auto"/>
               <w:right w:val="single" w:sz="4" w:space="0" w:color="auto"/>
@@ -1837,7 +1838,7 @@
         </w:tc>
         <w:tc>
           <w:tcPr>
-            <w:tcW w:w="0" w:type="auto"/>
+            <w:tcW w:w="1304" w:type="dxa"/>
             <w:tcBorders>
               <w:left w:val="single" w:sz="4" w:space="0" w:color="auto"/>
             </w:tcBorders>
@@ -1867,7 +1868,7 @@
       <w:tr>
         <w:tc>
           <w:tcPr>
-            <w:tcW w:w="0" w:type="auto"/>
+            <w:tcW w:w="859" w:type="dxa"/>
             <w:vAlign w:val="center"/>
           </w:tcPr>
           <w:p>
@@ -1892,7 +1893,7 @@
         </w:tc>
         <w:tc>
           <w:tcPr>
-            <w:tcW w:w="0" w:type="auto"/>
+            <w:tcW w:w="689" w:type="dxa"/>
             <w:vAlign w:val="center"/>
           </w:tcPr>
           <w:p>
@@ -1917,7 +1918,7 @@
         </w:tc>
         <w:tc>
           <w:tcPr>
-            <w:tcW w:w="0" w:type="auto"/>
+            <w:tcW w:w="1800" w:type="dxa"/>
             <w:vAlign w:val="center"/>
           </w:tcPr>
           <w:p>
@@ -1942,7 +1943,7 @@
         </w:tc>
         <w:tc>
           <w:tcPr>
-            <w:tcW w:w="0" w:type="auto"/>
+            <w:tcW w:w="900" w:type="dxa"/>
             <w:vAlign w:val="center"/>
           </w:tcPr>
           <w:p>
@@ -1967,7 +1968,7 @@
         </w:tc>
         <w:tc>
           <w:tcPr>
-            <w:tcW w:w="0" w:type="auto"/>
+            <w:tcW w:w="1170" w:type="dxa"/>
             <w:vAlign w:val="center"/>
           </w:tcPr>
           <w:p>
@@ -1992,7 +1993,7 @@
         </w:tc>
         <w:tc>
           <w:tcPr>
-            <w:tcW w:w="0" w:type="auto"/>
+            <w:tcW w:w="1170" w:type="dxa"/>
             <w:tcBorders>
               <w:right w:val="single" w:sz="4" w:space="0" w:color="auto"/>
             </w:tcBorders>
@@ -2030,7 +2031,7 @@
         </w:tc>
         <w:tc>
           <w:tcPr>
-            <w:tcW w:w="0" w:type="auto"/>
+            <w:tcW w:w="1350" w:type="dxa"/>
             <w:tcBorders>
               <w:left w:val="single" w:sz="4" w:space="0" w:color="auto"/>
               <w:right w:val="single" w:sz="4" w:space="0" w:color="auto"/>
@@ -2059,7 +2060,7 @@
         </w:tc>
         <w:tc>
           <w:tcPr>
-            <w:tcW w:w="0" w:type="auto"/>
+            <w:tcW w:w="1304" w:type="dxa"/>
             <w:tcBorders>
               <w:left w:val="single" w:sz="4" w:space="0" w:color="auto"/>
             </w:tcBorders>
@@ -2089,7 +2090,7 @@
       <w:tr>
         <w:tc>
           <w:tcPr>
-            <w:tcW w:w="0" w:type="auto"/>
+            <w:tcW w:w="859" w:type="dxa"/>
             <w:vAlign w:val="center"/>
           </w:tcPr>
           <w:p>
@@ -2114,7 +2115,7 @@
         </w:tc>
         <w:tc>
           <w:tcPr>
-            <w:tcW w:w="0" w:type="auto"/>
+            <w:tcW w:w="689" w:type="dxa"/>
             <w:vAlign w:val="center"/>
           </w:tcPr>
           <w:p>
@@ -2139,7 +2140,7 @@
         </w:tc>
         <w:tc>
           <w:tcPr>
-            <w:tcW w:w="0" w:type="auto"/>
+            <w:tcW w:w="1800" w:type="dxa"/>
             <w:vAlign w:val="center"/>
           </w:tcPr>
           <w:p>
@@ -2164,7 +2165,7 @@
         </w:tc>
         <w:tc>
           <w:tcPr>
-            <w:tcW w:w="0" w:type="auto"/>
+            <w:tcW w:w="900" w:type="dxa"/>
             <w:vAlign w:val="center"/>
           </w:tcPr>
           <w:p>
@@ -2189,7 +2190,7 @@
         </w:tc>
         <w:tc>
           <w:tcPr>
-            <w:tcW w:w="0" w:type="auto"/>
+            <w:tcW w:w="1170" w:type="dxa"/>
             <w:vAlign w:val="center"/>
           </w:tcPr>
           <w:p>
@@ -2214,7 +2215,7 @@
         </w:tc>
         <w:tc>
           <w:tcPr>
-            <w:tcW w:w="0" w:type="auto"/>
+            <w:tcW w:w="1170" w:type="dxa"/>
             <w:tcBorders>
               <w:right w:val="single" w:sz="4" w:space="0" w:color="auto"/>
             </w:tcBorders>
@@ -2252,7 +2253,7 @@
         </w:tc>
         <w:tc>
           <w:tcPr>
-            <w:tcW w:w="0" w:type="auto"/>
+            <w:tcW w:w="1350" w:type="dxa"/>
             <w:tcBorders>
               <w:left w:val="single" w:sz="4" w:space="0" w:color="auto"/>
               <w:right w:val="single" w:sz="4" w:space="0" w:color="auto"/>
@@ -2281,7 +2282,7 @@
         </w:tc>
         <w:tc>
           <w:tcPr>
-            <w:tcW w:w="0" w:type="auto"/>
+            <w:tcW w:w="1304" w:type="dxa"/>
             <w:tcBorders>
               <w:left w:val="single" w:sz="4" w:space="0" w:color="auto"/>
             </w:tcBorders>
@@ -2664,6 +2665,7 @@
           <w:szCs w:val="32"/>
           <w:shd w:val="clear" w:color="auto" w:fill="FFFFFF"/>
         </w:rPr>
+        <w:lastRenderedPageBreak/>
         <w:t xml:space="preserve">9. Write a SQL command which will show </w:t>
       </w:r>
       <w:r>

</xml_diff>